<commit_message>
Update info about comparative columns
</commit_message>
<xml_diff>
--- a/TransposedTable.docx
+++ b/TransposedTable.docx
@@ -279,6 +279,20 @@
       </w:r>
     </w:p>
     <w:p>
+      <w:r>
+        <w:t>Note that w</w:t>
+      </w:r>
+      <w:r>
+        <w:t xml:space="preserve">hen a % character is detected in one of the report dimension </w:t>
+      </w:r>
+      <w:r>
+        <w:t xml:space="preserve">columns then the data in that column will be formatted as percentage regardless of other number format settings for that row. </w:t>
+      </w:r>
+      <w:r>
+        <w:t>This is to allow for ratio columns like those illustrated below.</w:t>
+      </w:r>
+    </w:p>
+    <w:p>
       <w:pPr>
         <w:spacing w:before="240"/>
         <w:rPr>
@@ -379,14 +393,23 @@
     </w:p>
     <w:p>
       <w:pPr>
+        <w:pStyle w:val="ListParagraph"/>
+      </w:pPr>
+    </w:p>
+    <w:p>
+      <w:pPr>
         <w:spacing w:before="240"/>
         <w:rPr>
           <w:b/>
+          <w:sz w:val="24"/>
+          <w:szCs w:val="24"/>
         </w:rPr>
       </w:pPr>
       <w:r>
         <w:rPr>
           <w:b/>
+          <w:sz w:val="24"/>
+          <w:szCs w:val="24"/>
         </w:rPr>
         <w:t xml:space="preserve">How </w:t>
       </w:r>
@@ -394,6 +417,8 @@
       <w:r>
         <w:rPr>
           <w:b/>
+          <w:sz w:val="24"/>
+          <w:szCs w:val="24"/>
         </w:rPr>
         <w:t>To</w:t>
       </w:r>
@@ -401,13 +426,751 @@
       <w:r>
         <w:rPr>
           <w:b/>
+          <w:sz w:val="24"/>
+          <w:szCs w:val="24"/>
         </w:rPr>
         <w:t xml:space="preserve"> Create Comparative Reporting Columns</w:t>
       </w:r>
     </w:p>
     <w:p>
       <w:r>
-        <w:t>The transposed table approach works very well when you wish to create a financial report that has columns created via a dimension, such as fiscal month or division. When you wish to have columns that each are a separate calculation, then you need to represent those calculations in the data model via a dimension. Take the simple report below for example. This can still be achieved, but it requires a bit of data modelling to give the correct outcome. The data structure that I found works is outlined in the second image below.</w:t>
+        <w:t xml:space="preserve">The transposed table approach works very well when you wish to create a financial report that has columns created via a dimension, such as fiscal month or division. When you wish to have columns that each are a separate calculation, then you need to represent those calculations in the data model via a dimension. Take the simple report below for example. This can still be achieved, but it requires a bit </w:t>
+      </w:r>
+      <w:r>
+        <w:t xml:space="preserve">more work. </w:t>
+      </w:r>
+    </w:p>
+    <w:p>
+      <w:pPr>
+        <w:rPr>
+          <w:b/>
+        </w:rPr>
+      </w:pPr>
+      <w:bookmarkStart w:id="0" w:name="_GoBack"/>
+      <w:bookmarkEnd w:id="0"/>
+      <w:r>
+        <w:rPr>
+          <w:b/>
+        </w:rPr>
+        <w:t xml:space="preserve">Option </w:t>
+      </w:r>
+      <w:r>
+        <w:rPr>
+          <w:b/>
+        </w:rPr>
+        <w:t>1</w:t>
+      </w:r>
+      <w:r>
+        <w:rPr>
+          <w:b/>
+        </w:rPr>
+        <w:t xml:space="preserve">. </w:t>
+      </w:r>
+      <w:r>
+        <w:rPr>
+          <w:b/>
+        </w:rPr>
+        <w:t>Nested Expression</w:t>
+      </w:r>
+      <w:r>
+        <w:rPr>
+          <w:b/>
+        </w:rPr>
+        <w:t xml:space="preserve"> Solution</w:t>
+      </w:r>
+    </w:p>
+    <w:p>
+      <w:r>
+        <w:t>One</w:t>
+      </w:r>
+      <w:r>
+        <w:t xml:space="preserve"> option is to use an artificial dimension to create your columns. Then the expression used for each row would need a nested </w:t>
+      </w:r>
+      <w:proofErr w:type="gramStart"/>
+      <w:r>
+        <w:t>If(</w:t>
+      </w:r>
+      <w:proofErr w:type="gramEnd"/>
+      <w:r>
+        <w:t xml:space="preserve">) statement or combined Pick() Match() statement to ensure that a different expression was used for each column based on the column header. As a simple example, you might </w:t>
+      </w:r>
+      <w:r>
+        <w:t xml:space="preserve">load </w:t>
+      </w:r>
+      <w:r>
+        <w:t xml:space="preserve">a dimension </w:t>
+      </w:r>
+      <w:r>
+        <w:t xml:space="preserve">(unlinked to the rest of the data model </w:t>
+      </w:r>
+      <w:r>
+        <w:t>as follows:</w:t>
+      </w:r>
+    </w:p>
+    <w:p>
+      <w:pPr>
+        <w:spacing w:after="0"/>
+        <w:rPr>
+          <w:color w:val="2F5496" w:themeColor="accent1" w:themeShade="BF"/>
+        </w:rPr>
+      </w:pPr>
+      <w:proofErr w:type="spellStart"/>
+      <w:r>
+        <w:rPr>
+          <w:color w:val="2F5496" w:themeColor="accent1" w:themeShade="BF"/>
+        </w:rPr>
+        <w:t>reportColumn</w:t>
+      </w:r>
+      <w:proofErr w:type="spellEnd"/>
+      <w:r>
+        <w:rPr>
+          <w:color w:val="2F5496" w:themeColor="accent1" w:themeShade="BF"/>
+        </w:rPr>
+        <w:t>:</w:t>
+      </w:r>
+    </w:p>
+    <w:p>
+      <w:pPr>
+        <w:spacing w:after="0"/>
+        <w:rPr>
+          <w:color w:val="2F5496" w:themeColor="accent1" w:themeShade="BF"/>
+        </w:rPr>
+      </w:pPr>
+      <w:r>
+        <w:rPr>
+          <w:color w:val="2F5496" w:themeColor="accent1" w:themeShade="BF"/>
+        </w:rPr>
+        <w:t>LOAD * INLINE [</w:t>
+      </w:r>
+    </w:p>
+    <w:p>
+      <w:pPr>
+        <w:spacing w:after="0"/>
+        <w:rPr>
+          <w:color w:val="2F5496" w:themeColor="accent1" w:themeShade="BF"/>
+        </w:rPr>
+      </w:pPr>
+      <w:r>
+        <w:rPr>
+          <w:color w:val="2F5496" w:themeColor="accent1" w:themeShade="BF"/>
+        </w:rPr>
+        <w:t xml:space="preserve">   </w:t>
+      </w:r>
+      <w:proofErr w:type="spellStart"/>
+      <w:r>
+        <w:rPr>
+          <w:color w:val="2F5496" w:themeColor="accent1" w:themeShade="BF"/>
+        </w:rPr>
+        <w:t>r</w:t>
+      </w:r>
+      <w:r>
+        <w:rPr>
+          <w:color w:val="2F5496" w:themeColor="accent1" w:themeShade="BF"/>
+        </w:rPr>
+        <w:t>p</w:t>
+      </w:r>
+      <w:r>
+        <w:rPr>
+          <w:color w:val="2F5496" w:themeColor="accent1" w:themeShade="BF"/>
+        </w:rPr>
+        <w:t>tColumn</w:t>
+      </w:r>
+      <w:proofErr w:type="spellEnd"/>
+      <w:r>
+        <w:rPr>
+          <w:color w:val="2F5496" w:themeColor="accent1" w:themeShade="BF"/>
+        </w:rPr>
+        <w:t xml:space="preserve">, </w:t>
+      </w:r>
+      <w:proofErr w:type="spellStart"/>
+      <w:r>
+        <w:rPr>
+          <w:color w:val="2F5496" w:themeColor="accent1" w:themeShade="BF"/>
+        </w:rPr>
+        <w:t>rp</w:t>
+      </w:r>
+      <w:r>
+        <w:rPr>
+          <w:color w:val="2F5496" w:themeColor="accent1" w:themeShade="BF"/>
+        </w:rPr>
+        <w:t>tSort</w:t>
+      </w:r>
+      <w:proofErr w:type="spellEnd"/>
+    </w:p>
+    <w:p>
+      <w:pPr>
+        <w:spacing w:after="0"/>
+        <w:rPr>
+          <w:color w:val="2F5496" w:themeColor="accent1" w:themeShade="BF"/>
+        </w:rPr>
+      </w:pPr>
+      <w:r>
+        <w:rPr>
+          <w:color w:val="2F5496" w:themeColor="accent1" w:themeShade="BF"/>
+        </w:rPr>
+        <w:lastRenderedPageBreak/>
+        <w:t xml:space="preserve">   </w:t>
+      </w:r>
+      <w:r>
+        <w:rPr>
+          <w:color w:val="2F5496" w:themeColor="accent1" w:themeShade="BF"/>
+        </w:rPr>
+        <w:t>Actuals YTD, 1</w:t>
+      </w:r>
+    </w:p>
+    <w:p>
+      <w:pPr>
+        <w:spacing w:after="0"/>
+        <w:rPr>
+          <w:color w:val="2F5496" w:themeColor="accent1" w:themeShade="BF"/>
+        </w:rPr>
+      </w:pPr>
+      <w:r>
+        <w:rPr>
+          <w:color w:val="2F5496" w:themeColor="accent1" w:themeShade="BF"/>
+        </w:rPr>
+        <w:t xml:space="preserve">   </w:t>
+      </w:r>
+      <w:r>
+        <w:rPr>
+          <w:color w:val="2F5496" w:themeColor="accent1" w:themeShade="BF"/>
+        </w:rPr>
+        <w:t>Prior YTD, 2</w:t>
+      </w:r>
+    </w:p>
+    <w:p>
+      <w:pPr>
+        <w:spacing w:after="0"/>
+        <w:rPr>
+          <w:color w:val="2F5496" w:themeColor="accent1" w:themeShade="BF"/>
+        </w:rPr>
+      </w:pPr>
+      <w:r>
+        <w:rPr>
+          <w:color w:val="2F5496" w:themeColor="accent1" w:themeShade="BF"/>
+        </w:rPr>
+        <w:t xml:space="preserve">   </w:t>
+      </w:r>
+      <w:r>
+        <w:rPr>
+          <w:color w:val="2F5496" w:themeColor="accent1" w:themeShade="BF"/>
+        </w:rPr>
+        <w:t>Variance $, 3</w:t>
+      </w:r>
+    </w:p>
+    <w:p>
+      <w:pPr>
+        <w:spacing w:after="0"/>
+        <w:rPr>
+          <w:color w:val="2F5496" w:themeColor="accent1" w:themeShade="BF"/>
+        </w:rPr>
+      </w:pPr>
+      <w:r>
+        <w:rPr>
+          <w:color w:val="2F5496" w:themeColor="accent1" w:themeShade="BF"/>
+        </w:rPr>
+        <w:t xml:space="preserve">   </w:t>
+      </w:r>
+      <w:r>
+        <w:rPr>
+          <w:color w:val="2F5496" w:themeColor="accent1" w:themeShade="BF"/>
+        </w:rPr>
+        <w:t>Variance %, 4</w:t>
+      </w:r>
+    </w:p>
+    <w:p>
+      <w:pPr>
+        <w:spacing w:after="0"/>
+        <w:rPr>
+          <w:color w:val="2F5496" w:themeColor="accent1" w:themeShade="BF"/>
+        </w:rPr>
+      </w:pPr>
+      <w:r>
+        <w:rPr>
+          <w:color w:val="2F5496" w:themeColor="accent1" w:themeShade="BF"/>
+        </w:rPr>
+        <w:t>];</w:t>
+      </w:r>
+    </w:p>
+    <w:p>
+      <w:pPr>
+        <w:spacing w:after="0"/>
+        <w:rPr>
+          <w:color w:val="2F5496" w:themeColor="accent1" w:themeShade="BF"/>
+        </w:rPr>
+      </w:pPr>
+    </w:p>
+    <w:p>
+      <w:pPr>
+        <w:spacing w:after="0"/>
+      </w:pPr>
+      <w:r>
+        <w:t xml:space="preserve">Then your revenue row calculation in the report </w:t>
+      </w:r>
+      <w:r>
+        <w:t>c</w:t>
+      </w:r>
+      <w:r>
+        <w:t xml:space="preserve">ould be </w:t>
+      </w:r>
+      <w:r>
+        <w:t xml:space="preserve">defined like the </w:t>
+      </w:r>
+      <w:r>
+        <w:t>below</w:t>
+      </w:r>
+      <w:r>
+        <w:t>. T</w:t>
+      </w:r>
+      <w:r>
+        <w:t xml:space="preserve">he calculation for every other row </w:t>
+      </w:r>
+      <w:r>
+        <w:t>would follow</w:t>
+      </w:r>
+      <w:r>
+        <w:t xml:space="preserve"> the same approach but changing the set analysis filter for Account:</w:t>
+      </w:r>
+    </w:p>
+    <w:p>
+      <w:pPr>
+        <w:spacing w:after="0"/>
+      </w:pPr>
+    </w:p>
+    <w:p>
+      <w:pPr>
+        <w:spacing w:after="0"/>
+        <w:rPr>
+          <w:color w:val="2F5496" w:themeColor="accent1" w:themeShade="BF"/>
+        </w:rPr>
+      </w:pPr>
+      <w:proofErr w:type="gramStart"/>
+      <w:r>
+        <w:rPr>
+          <w:color w:val="2F5496" w:themeColor="accent1" w:themeShade="BF"/>
+        </w:rPr>
+        <w:t>if(</w:t>
+      </w:r>
+      <w:proofErr w:type="spellStart"/>
+      <w:proofErr w:type="gramEnd"/>
+      <w:r>
+        <w:rPr>
+          <w:color w:val="2F5496" w:themeColor="accent1" w:themeShade="BF"/>
+        </w:rPr>
+        <w:t>r</w:t>
+      </w:r>
+      <w:r>
+        <w:rPr>
+          <w:color w:val="2F5496" w:themeColor="accent1" w:themeShade="BF"/>
+        </w:rPr>
+        <w:t>p</w:t>
+      </w:r>
+      <w:r>
+        <w:rPr>
+          <w:color w:val="2F5496" w:themeColor="accent1" w:themeShade="BF"/>
+        </w:rPr>
+        <w:t>tColumn</w:t>
+      </w:r>
+      <w:proofErr w:type="spellEnd"/>
+      <w:r>
+        <w:rPr>
+          <w:color w:val="2F5496" w:themeColor="accent1" w:themeShade="BF"/>
+        </w:rPr>
+        <w:t xml:space="preserve"> </w:t>
+      </w:r>
+      <w:r>
+        <w:rPr>
+          <w:color w:val="2F5496" w:themeColor="accent1" w:themeShade="BF"/>
+        </w:rPr>
+        <w:t>='Actuals YTD', Sum({&lt;</w:t>
+      </w:r>
+      <w:r>
+        <w:rPr>
+          <w:color w:val="2F5496" w:themeColor="accent1" w:themeShade="BF"/>
+        </w:rPr>
+        <w:t xml:space="preserve">Account={‘Revenue’}, </w:t>
+      </w:r>
+      <w:r>
+        <w:rPr>
+          <w:color w:val="2F5496" w:themeColor="accent1" w:themeShade="BF"/>
+        </w:rPr>
+        <w:t>Year={2013}&gt;} Amount),</w:t>
+      </w:r>
+    </w:p>
+    <w:p>
+      <w:pPr>
+        <w:spacing w:after="0"/>
+        <w:rPr>
+          <w:color w:val="2F5496" w:themeColor="accent1" w:themeShade="BF"/>
+        </w:rPr>
+      </w:pPr>
+      <w:proofErr w:type="gramStart"/>
+      <w:r>
+        <w:rPr>
+          <w:color w:val="2F5496" w:themeColor="accent1" w:themeShade="BF"/>
+        </w:rPr>
+        <w:t>if(</w:t>
+      </w:r>
+      <w:proofErr w:type="spellStart"/>
+      <w:proofErr w:type="gramEnd"/>
+      <w:r>
+        <w:rPr>
+          <w:color w:val="2F5496" w:themeColor="accent1" w:themeShade="BF"/>
+        </w:rPr>
+        <w:t>r</w:t>
+      </w:r>
+      <w:r>
+        <w:rPr>
+          <w:color w:val="2F5496" w:themeColor="accent1" w:themeShade="BF"/>
+        </w:rPr>
+        <w:t>p</w:t>
+      </w:r>
+      <w:r>
+        <w:rPr>
+          <w:color w:val="2F5496" w:themeColor="accent1" w:themeShade="BF"/>
+        </w:rPr>
+        <w:t>tColumn</w:t>
+      </w:r>
+      <w:proofErr w:type="spellEnd"/>
+      <w:r>
+        <w:rPr>
+          <w:color w:val="2F5496" w:themeColor="accent1" w:themeShade="BF"/>
+        </w:rPr>
+        <w:t xml:space="preserve"> </w:t>
+      </w:r>
+      <w:r>
+        <w:rPr>
+          <w:color w:val="2F5496" w:themeColor="accent1" w:themeShade="BF"/>
+        </w:rPr>
+        <w:t>='Prior YTD', Sum({&lt;</w:t>
+      </w:r>
+      <w:r>
+        <w:rPr>
+          <w:color w:val="2F5496" w:themeColor="accent1" w:themeShade="BF"/>
+        </w:rPr>
+        <w:t xml:space="preserve">Account={‘Revenue’}, </w:t>
+      </w:r>
+      <w:r>
+        <w:rPr>
+          <w:color w:val="2F5496" w:themeColor="accent1" w:themeShade="BF"/>
+        </w:rPr>
+        <w:t>Year={201</w:t>
+      </w:r>
+      <w:r>
+        <w:rPr>
+          <w:color w:val="2F5496" w:themeColor="accent1" w:themeShade="BF"/>
+        </w:rPr>
+        <w:t>2</w:t>
+      </w:r>
+      <w:r>
+        <w:rPr>
+          <w:color w:val="2F5496" w:themeColor="accent1" w:themeShade="BF"/>
+        </w:rPr>
+        <w:t>}&gt;} Amount),</w:t>
+      </w:r>
+    </w:p>
+    <w:p>
+      <w:pPr>
+        <w:spacing w:after="0"/>
+        <w:rPr>
+          <w:color w:val="2F5496" w:themeColor="accent1" w:themeShade="BF"/>
+        </w:rPr>
+      </w:pPr>
+      <w:proofErr w:type="gramStart"/>
+      <w:r>
+        <w:rPr>
+          <w:color w:val="2F5496" w:themeColor="accent1" w:themeShade="BF"/>
+        </w:rPr>
+        <w:t>if(</w:t>
+      </w:r>
+      <w:proofErr w:type="spellStart"/>
+      <w:proofErr w:type="gramEnd"/>
+      <w:r>
+        <w:rPr>
+          <w:color w:val="2F5496" w:themeColor="accent1" w:themeShade="BF"/>
+        </w:rPr>
+        <w:t>r</w:t>
+      </w:r>
+      <w:r>
+        <w:rPr>
+          <w:color w:val="2F5496" w:themeColor="accent1" w:themeShade="BF"/>
+        </w:rPr>
+        <w:t>p</w:t>
+      </w:r>
+      <w:r>
+        <w:rPr>
+          <w:color w:val="2F5496" w:themeColor="accent1" w:themeShade="BF"/>
+        </w:rPr>
+        <w:t>tColumn</w:t>
+      </w:r>
+      <w:proofErr w:type="spellEnd"/>
+      <w:r>
+        <w:rPr>
+          <w:color w:val="2F5496" w:themeColor="accent1" w:themeShade="BF"/>
+        </w:rPr>
+        <w:t xml:space="preserve"> </w:t>
+      </w:r>
+      <w:r>
+        <w:rPr>
+          <w:color w:val="2F5496" w:themeColor="accent1" w:themeShade="BF"/>
+        </w:rPr>
+        <w:t>='Variance $', Sum({&lt;</w:t>
+      </w:r>
+      <w:r>
+        <w:rPr>
+          <w:color w:val="2F5496" w:themeColor="accent1" w:themeShade="BF"/>
+        </w:rPr>
+        <w:t xml:space="preserve">Account={‘Revenue’}, </w:t>
+      </w:r>
+      <w:r>
+        <w:rPr>
+          <w:color w:val="2F5496" w:themeColor="accent1" w:themeShade="BF"/>
+        </w:rPr>
+        <w:t>Year={201</w:t>
+      </w:r>
+      <w:r>
+        <w:rPr>
+          <w:color w:val="2F5496" w:themeColor="accent1" w:themeShade="BF"/>
+        </w:rPr>
+        <w:t>2</w:t>
+      </w:r>
+      <w:r>
+        <w:rPr>
+          <w:color w:val="2F5496" w:themeColor="accent1" w:themeShade="BF"/>
+        </w:rPr>
+        <w:t>}&gt;} Amount) - Sum({&lt;</w:t>
+      </w:r>
+      <w:r>
+        <w:rPr>
+          <w:color w:val="2F5496" w:themeColor="accent1" w:themeShade="BF"/>
+        </w:rPr>
+        <w:t xml:space="preserve">Account={‘Revenue’}, </w:t>
+      </w:r>
+      <w:r>
+        <w:rPr>
+          <w:color w:val="2F5496" w:themeColor="accent1" w:themeShade="BF"/>
+        </w:rPr>
+        <w:t>Year={201</w:t>
+      </w:r>
+      <w:r>
+        <w:rPr>
+          <w:color w:val="2F5496" w:themeColor="accent1" w:themeShade="BF"/>
+        </w:rPr>
+        <w:t>2</w:t>
+      </w:r>
+      <w:r>
+        <w:rPr>
+          <w:color w:val="2F5496" w:themeColor="accent1" w:themeShade="BF"/>
+        </w:rPr>
+        <w:t>}&gt;} Amount),</w:t>
+      </w:r>
+    </w:p>
+    <w:p>
+      <w:pPr>
+        <w:spacing w:after="0"/>
+        <w:rPr>
+          <w:color w:val="2F5496" w:themeColor="accent1" w:themeShade="BF"/>
+        </w:rPr>
+      </w:pPr>
+      <w:proofErr w:type="gramStart"/>
+      <w:r>
+        <w:rPr>
+          <w:color w:val="2F5496" w:themeColor="accent1" w:themeShade="BF"/>
+        </w:rPr>
+        <w:t>if(</w:t>
+      </w:r>
+      <w:proofErr w:type="spellStart"/>
+      <w:proofErr w:type="gramEnd"/>
+      <w:r>
+        <w:rPr>
+          <w:color w:val="2F5496" w:themeColor="accent1" w:themeShade="BF"/>
+        </w:rPr>
+        <w:t>r</w:t>
+      </w:r>
+      <w:r>
+        <w:rPr>
+          <w:color w:val="2F5496" w:themeColor="accent1" w:themeShade="BF"/>
+        </w:rPr>
+        <w:t>p</w:t>
+      </w:r>
+      <w:r>
+        <w:rPr>
+          <w:color w:val="2F5496" w:themeColor="accent1" w:themeShade="BF"/>
+        </w:rPr>
+        <w:t>tColumn</w:t>
+      </w:r>
+      <w:proofErr w:type="spellEnd"/>
+      <w:r>
+        <w:rPr>
+          <w:color w:val="2F5496" w:themeColor="accent1" w:themeShade="BF"/>
+        </w:rPr>
+        <w:t xml:space="preserve"> </w:t>
+      </w:r>
+      <w:r>
+        <w:rPr>
+          <w:color w:val="2F5496" w:themeColor="accent1" w:themeShade="BF"/>
+        </w:rPr>
+        <w:t>='Variance %', (Sum({&lt;</w:t>
+      </w:r>
+      <w:r>
+        <w:rPr>
+          <w:color w:val="2F5496" w:themeColor="accent1" w:themeShade="BF"/>
+        </w:rPr>
+        <w:t xml:space="preserve">Account={‘Revenue’}, </w:t>
+      </w:r>
+      <w:r>
+        <w:rPr>
+          <w:color w:val="2F5496" w:themeColor="accent1" w:themeShade="BF"/>
+        </w:rPr>
+        <w:t>Year={201</w:t>
+      </w:r>
+      <w:r>
+        <w:rPr>
+          <w:color w:val="2F5496" w:themeColor="accent1" w:themeShade="BF"/>
+        </w:rPr>
+        <w:t>2</w:t>
+      </w:r>
+      <w:r>
+        <w:rPr>
+          <w:color w:val="2F5496" w:themeColor="accent1" w:themeShade="BF"/>
+        </w:rPr>
+        <w:t>}&gt;} Amount) - Sum({&lt;</w:t>
+      </w:r>
+      <w:r>
+        <w:rPr>
+          <w:color w:val="2F5496" w:themeColor="accent1" w:themeShade="BF"/>
+        </w:rPr>
+        <w:t xml:space="preserve">Account={‘Revenue’}, </w:t>
+      </w:r>
+      <w:r>
+        <w:rPr>
+          <w:color w:val="2F5496" w:themeColor="accent1" w:themeShade="BF"/>
+        </w:rPr>
+        <w:t>Year={201</w:t>
+      </w:r>
+      <w:r>
+        <w:rPr>
+          <w:color w:val="2F5496" w:themeColor="accent1" w:themeShade="BF"/>
+        </w:rPr>
+        <w:t>2</w:t>
+      </w:r>
+      <w:r>
+        <w:rPr>
+          <w:color w:val="2F5496" w:themeColor="accent1" w:themeShade="BF"/>
+        </w:rPr>
+        <w:t>}&gt;} Amount))</w:t>
+      </w:r>
+      <w:r>
+        <w:rPr>
+          <w:color w:val="2F5496" w:themeColor="accent1" w:themeShade="BF"/>
+        </w:rPr>
+        <w:t xml:space="preserve"> </w:t>
+      </w:r>
+      <w:r>
+        <w:rPr>
+          <w:color w:val="2F5496" w:themeColor="accent1" w:themeShade="BF"/>
+        </w:rPr>
+        <w:t>/</w:t>
+      </w:r>
+      <w:r>
+        <w:rPr>
+          <w:color w:val="2F5496" w:themeColor="accent1" w:themeShade="BF"/>
+        </w:rPr>
+        <w:t xml:space="preserve"> </w:t>
+      </w:r>
+      <w:r>
+        <w:rPr>
+          <w:color w:val="2F5496" w:themeColor="accent1" w:themeShade="BF"/>
+        </w:rPr>
+        <w:t>Sum({&lt;</w:t>
+      </w:r>
+      <w:r>
+        <w:rPr>
+          <w:color w:val="2F5496" w:themeColor="accent1" w:themeShade="BF"/>
+        </w:rPr>
+        <w:t xml:space="preserve">Account={‘Revenue’}, </w:t>
+      </w:r>
+      <w:r>
+        <w:rPr>
+          <w:color w:val="2F5496" w:themeColor="accent1" w:themeShade="BF"/>
+        </w:rPr>
+        <w:t>Year={201</w:t>
+      </w:r>
+      <w:r>
+        <w:rPr>
+          <w:color w:val="2F5496" w:themeColor="accent1" w:themeShade="BF"/>
+        </w:rPr>
+        <w:t>2</w:t>
+      </w:r>
+      <w:r>
+        <w:rPr>
+          <w:color w:val="2F5496" w:themeColor="accent1" w:themeShade="BF"/>
+        </w:rPr>
+        <w:t>}&gt;} Amount)</w:t>
+      </w:r>
+    </w:p>
+    <w:p>
+      <w:pPr>
+        <w:spacing w:after="0"/>
+        <w:rPr>
+          <w:color w:val="2F5496" w:themeColor="accent1" w:themeShade="BF"/>
+        </w:rPr>
+      </w:pPr>
+      <w:r>
+        <w:rPr>
+          <w:color w:val="2F5496" w:themeColor="accent1" w:themeShade="BF"/>
+        </w:rPr>
+        <w:t>))))</w:t>
+      </w:r>
+    </w:p>
+    <w:p>
+      <w:pPr>
+        <w:rPr>
+          <w:b/>
+        </w:rPr>
+      </w:pPr>
+    </w:p>
+    <w:p>
+      <w:pPr>
+        <w:rPr>
+          <w:b/>
+        </w:rPr>
+      </w:pPr>
+    </w:p>
+    <w:p>
+      <w:pPr>
+        <w:rPr>
+          <w:b/>
+        </w:rPr>
+      </w:pPr>
+      <w:r>
+        <w:rPr>
+          <w:b/>
+        </w:rPr>
+        <w:t xml:space="preserve">Option </w:t>
+      </w:r>
+      <w:r>
+        <w:rPr>
+          <w:b/>
+        </w:rPr>
+        <w:t>2</w:t>
+      </w:r>
+      <w:r>
+        <w:rPr>
+          <w:b/>
+        </w:rPr>
+        <w:t>. Data Modelling Solution</w:t>
+      </w:r>
+    </w:p>
+    <w:p>
+      <w:r>
+        <w:t>Another</w:t>
+      </w:r>
+      <w:r>
+        <w:t xml:space="preserve"> option is to use </w:t>
+      </w:r>
+      <w:r>
+        <w:t>data modelling to give the correct outcome. The data structure that I found works is outlined in the second image below.</w:t>
       </w:r>
       <w:r>
         <w:t xml:space="preserve"> A sample app is included to demonstrate this approach.</w:t>
@@ -535,62 +1298,61 @@
     </w:p>
     <w:p>
       <w:r>
-        <w:t>Note that w</w:t>
-      </w:r>
-      <w:bookmarkStart w:id="0" w:name="_GoBack"/>
-      <w:bookmarkEnd w:id="0"/>
-      <w:r>
-        <w:t xml:space="preserve">hen a % character is </w:t>
-      </w:r>
-      <w:r>
-        <w:t xml:space="preserve">detected </w:t>
-      </w:r>
-      <w:r>
-        <w:t xml:space="preserve">in </w:t>
-      </w:r>
-      <w:r>
-        <w:t xml:space="preserve">one of the report dimension </w:t>
-      </w:r>
-      <w:r>
-        <w:t xml:space="preserve">columns then the data in that column will be formatted as percentage regardless of other number format settings for that row. </w:t>
-      </w:r>
-    </w:p>
-    <w:p>
-      <w:r>
-        <w:t>Note the use of the denominator column and how only the ratio column leverages this.</w:t>
-      </w:r>
-      <w:r>
-        <w:t xml:space="preserve"> In the expressions that are used for the report you need to default a denominator of 1 when the sum is equal to zero. The expression I used for the Revenue row for example is as follows: </w:t>
-      </w:r>
-    </w:p>
-    <w:p>
-      <w:pPr>
-        <w:rPr>
-          <w:rFonts w:cstheme="minorHAnsi"/>
-          <w:color w:val="545352"/>
-          <w:shd w:val="clear" w:color="auto" w:fill="FFFFFF"/>
-        </w:rPr>
-      </w:pPr>
-    </w:p>
-    <w:p>
-      <w:r>
+        <w:t xml:space="preserve">Note the use of the denominator column and how only the ratio column leverages this. In the expressions that are used for the report you need to default a denominator of 1 when the sum is equal to zero. The expression I used for the Revenue row for example is as follows: </w:t>
+      </w:r>
+    </w:p>
+    <w:p>
+      <w:pPr>
+        <w:spacing w:after="0"/>
+        <w:rPr>
+          <w:color w:val="2F5496" w:themeColor="accent1" w:themeShade="BF"/>
+        </w:rPr>
+      </w:pPr>
+      <w:r>
+        <w:rPr>
+          <w:color w:val="2F5496" w:themeColor="accent1" w:themeShade="BF"/>
+        </w:rPr>
         <w:t xml:space="preserve">sum({&lt;Account={'Revenue'}&gt;} Value) </w:t>
       </w:r>
-    </w:p>
-    <w:p>
-      <w:r>
+      <w:r>
+        <w:rPr>
+          <w:color w:val="2F5496" w:themeColor="accent1" w:themeShade="BF"/>
+        </w:rPr>
+        <w:t xml:space="preserve"> </w:t>
+      </w:r>
+    </w:p>
+    <w:p>
+      <w:pPr>
+        <w:spacing w:after="0"/>
+        <w:rPr>
+          <w:color w:val="2F5496" w:themeColor="accent1" w:themeShade="BF"/>
+        </w:rPr>
+      </w:pPr>
+      <w:r>
+        <w:rPr>
+          <w:color w:val="2F5496" w:themeColor="accent1" w:themeShade="BF"/>
+        </w:rPr>
         <w:t xml:space="preserve">/ </w:t>
       </w:r>
-    </w:p>
-    <w:p>
-      <w:r>
+      <w:r>
+        <w:rPr>
+          <w:color w:val="2F5496" w:themeColor="accent1" w:themeShade="BF"/>
+        </w:rPr>
+        <w:t xml:space="preserve"> </w:t>
+      </w:r>
+    </w:p>
+    <w:p>
+      <w:pPr>
+        <w:spacing w:after="0"/>
+        <w:rPr>
+          <w:color w:val="2F5496" w:themeColor="accent1" w:themeShade="BF"/>
+        </w:rPr>
+      </w:pPr>
+      <w:r>
+        <w:rPr>
+          <w:color w:val="2F5496" w:themeColor="accent1" w:themeShade="BF"/>
+        </w:rPr>
         <w:t>if(sum({&lt;Account={'Revenue'}&gt;} denominator) &lt;&gt; 0, sum({&lt;Account={'Revenue'}&gt;} denominator), 1)</w:t>
-      </w:r>
-    </w:p>
-    <w:p/>
-    <w:p>
-      <w:r>
-        <w:t>As you can see, such reporting is a little more complex. In such cases you might want to consider other extensions such as the P&amp;L Smart Pivot. It allows for different expressions per column, but then requires you to build the report structure into the data model instead.</w:t>
       </w:r>
     </w:p>
     <w:p/>

</xml_diff>